<commit_message>
New translations participants quantitative consent form_v2.docx (Xhosa)
</commit_message>
<xml_diff>
--- a/translations/parenttext_5day_south_africa/xh/xh_Participants quantitative consent form_V2.docx
+++ b/translations/parenttext_5day_south_africa/xh/xh_Participants quantitative consent form_V2.docx
@@ -13,7 +13,7 @@
         <w:pStyle w:val="P68B1DB1-Normal1"/>
       </w:pPr>
       <w:r>
-        <w:t xml:space="preserve">Appendix 6: SWIFT Quantitative Information Sheet and Consent Form: Participants</w:t>
+        <w:t xml:space="preserve">ISihlomelo -6: Iphepha loLwazi loBungakanani kunye neFomu yeMvume ye-SWIFT: Abathathi-nxaxheba</w:t>
       </w:r>
     </w:p>
     <w:p>
@@ -447,37 +447,37 @@
         <w:pStyle w:val="P68B1DB1-Normal3"/>
       </w:pPr>
       <w:r>
-        <w:t xml:space="preserve">You’re invited to join a study carried out by researchers from the University of Cape Town in South Africa and the University of Oxford in the United Kingdom.</w:t>
-      </w:r>
-    </w:p>
-    <w:p>
-      <w:pPr>
-        <w:spacing w:after="200" w:lineRule="auto"/>
-        <w:jc w:val="both"/>
-        <w:rPr>
-          <w:rFonts w:ascii="Times New Roman" w:hAnsi="Times New Roman" w:cs="Times New Roman" w:eastAsia="Times New Roman"/>
-          <w:sz w:val="24"/>
-          <w:szCs w:val="24"/>
-        </w:rPr>
-        <w:pStyle w:val="P68B1DB1-Normal3"/>
-      </w:pPr>
-      <w:r>
-        <w:t xml:space="preserve">We’re doing this study to learn about your experience with chatbots developed by Parenting for Lifelong Health (PLH), Clowns Without Borders South Africa (CWBSA), IDEMS International, and UNICEF South Africa. </w:t>
-      </w:r>
-    </w:p>
-    <w:p>
-      <w:pPr>
-        <w:spacing w:after="200" w:lineRule="auto"/>
-        <w:jc w:val="both"/>
-        <w:rPr>
-          <w:rFonts w:ascii="Times New Roman" w:hAnsi="Times New Roman" w:cs="Times New Roman" w:eastAsia="Times New Roman"/>
-          <w:sz w:val="24"/>
-          <w:szCs w:val="24"/>
-        </w:rPr>
-        <w:pStyle w:val="P68B1DB1-Normal3"/>
-      </w:pPr>
-      <w:r>
-        <w:t xml:space="preserve">Before you decide if you’d like to join, it’s important for you to know why we’re doing this research and what it involves. You can read through this Participant Information Sheet. </w:t>
+        <w:t xml:space="preserve">Uyamenywa ukuba ujoyine uphando olwenziwa ngabaphandi beDyunivesithi yaseKapa eMzantsi Afrika kunye neDyunivesithi yaseOxford eUnited Kingdom.</w:t>
+      </w:r>
+    </w:p>
+    <w:p>
+      <w:pPr>
+        <w:spacing w:after="200" w:lineRule="auto"/>
+        <w:jc w:val="both"/>
+        <w:rPr>
+          <w:rFonts w:ascii="Times New Roman" w:hAnsi="Times New Roman" w:cs="Times New Roman" w:eastAsia="Times New Roman"/>
+          <w:sz w:val="24"/>
+          <w:szCs w:val="24"/>
+        </w:rPr>
+        <w:pStyle w:val="P68B1DB1-Normal3"/>
+      </w:pPr>
+      <w:r>
+        <w:t xml:space="preserve">Senza olu phononongo ukuze sifunde malunga namava akho ngee-chatbots eziphuhliswe yi-Parenting for Lifelong Health (PLH), iiClowns Without Borders South Africa (CWBSA), i-IDEMS International, kunye ne-UNICEF yaseMzantsi Afrika.</w:t>
+      </w:r>
+    </w:p>
+    <w:p>
+      <w:pPr>
+        <w:spacing w:after="200" w:lineRule="auto"/>
+        <w:jc w:val="both"/>
+        <w:rPr>
+          <w:rFonts w:ascii="Times New Roman" w:hAnsi="Times New Roman" w:cs="Times New Roman" w:eastAsia="Times New Roman"/>
+          <w:sz w:val="24"/>
+          <w:szCs w:val="24"/>
+        </w:rPr>
+        <w:pStyle w:val="P68B1DB1-Normal3"/>
+      </w:pPr>
+      <w:r>
+        <w:t xml:space="preserve">Ngaphambili kokuba ugqibe ekubeni ungathanda na ukujoyina, kubalulekile ukuba wazi kutheni sisenza oluphando nje kwaye luquka ntoni.You can read through this Participant Information Sheet. </w:t>
       </w:r>
     </w:p>
     <w:p>

</xml_diff>